<commit_message>
Added all main content on report. Needs conclusions.
</commit_message>
<xml_diff>
--- a/firstreport.docx
+++ b/firstreport.docx
@@ -9,7 +9,15 @@
     </w:p>
     <w:p>
       <w:r>
-        <w:t>Box World 2</w:t>
+        <w:t xml:space="preserve">Box </w:t>
+      </w:r>
+      <w:proofErr w:type="spellStart"/>
+      <w:r>
+        <w:t>World</w:t>
+      </w:r>
+      <w:proofErr w:type="spellEnd"/>
+      <w:r>
+        <w:t xml:space="preserve"> 2</w:t>
       </w:r>
     </w:p>
     <w:p>
@@ -33,14 +41,35 @@
       </w:r>
     </w:p>
     <w:p>
-      <w:r>
-        <w:t>Objectivo:</w:t>
+      <w:proofErr w:type="spellStart"/>
+      <w:r>
+        <w:t>Objectivo</w:t>
+      </w:r>
+      <w:proofErr w:type="spellEnd"/>
+      <w:r>
+        <w:t>:</w:t>
       </w:r>
     </w:p>
     <w:p>
       <w:r>
         <w:tab/>
-        <w:t>O objectivo deste trabalho consiste em desenvolver um programa que demonstre inteligência suficiente para resolver o problema em questão. Focando-nos no jogo “Box World 2”, pretendemos que, em vez de ser o jogador a resolver os puzzles propostos, que o computador seja capaz de o fazer autonomamente, encontrando caminhos através dos mesmos, e empurrando quaisquer blocos necessários para que tal seja possível.</w:t>
+        <w:t xml:space="preserve">O </w:t>
+      </w:r>
+      <w:proofErr w:type="spellStart"/>
+      <w:r>
+        <w:t>objectivo</w:t>
+      </w:r>
+      <w:proofErr w:type="spellEnd"/>
+      <w:r>
+        <w:t xml:space="preserve"> deste trabalho consiste em desenvolver um programa que demonstre inteligência suficiente para resolver o problema em questão. Focando-nos no jogo “Box </w:t>
+      </w:r>
+      <w:proofErr w:type="spellStart"/>
+      <w:r>
+        <w:t>World</w:t>
+      </w:r>
+      <w:proofErr w:type="spellEnd"/>
+      <w:r>
+        <w:t xml:space="preserve"> 2”, pretendemos que, em vez de ser o jogador a resolver os puzzles propostos, que o computador seja capaz de o fazer autonomamente, encontrando caminhos através dos mesmos, e empurrando quaisquer blocos necessários para que tal seja possível.</w:t>
       </w:r>
     </w:p>
     <w:p>
@@ -65,10 +94,50 @@
         <w:ind w:firstLine="708"/>
       </w:pPr>
       <w:r>
-        <w:t>O nosso trabalho é baseado no jogo “Box World 2”. Neste jogo, o objetivo do jogador é simplesmente chegar à saída, desta forma conseguindo avançar para o nível seguinte. No entanto, os caminhos para a saída poderão estar bloqueados por buracos que impeçam a travessia até ao objectivo. Para resolver isto, existirão vários blocos que podem ser deslocados pelo jogador, e colocados nestes buracos para que chegar ao objectivo seja ultimamente possível. O desafio neste jogo reside no quão complexos poderão ser os movimentos do jogador, em congruência com a colocação destes blocos, para que este consiga resolver os vários puzzles.</w:t>
-      </w:r>
-      <w:r>
-        <w:t xml:space="preserve"> Além dos blocos mais comuns, que apenas movem uma unidade quando o jogador os empurra, ainda existem uma segunda categoria de blocos, blocos de gelo, que se deslocam ininterruptamente na direcção em que são empurrados até que encontrem uma parede ou bloco.</w:t>
+        <w:t xml:space="preserve">O nosso trabalho é baseado no jogo “Box </w:t>
+      </w:r>
+      <w:proofErr w:type="spellStart"/>
+      <w:r>
+        <w:t>World</w:t>
+      </w:r>
+      <w:proofErr w:type="spellEnd"/>
+      <w:r>
+        <w:t xml:space="preserve"> 2”. Neste jogo, o objetivo do jogador é simplesmente chegar à saída, desta forma conseguindo avançar para o nível seguinte. No entanto, os caminhos para a saída poderão estar bloqueados por buracos que impeçam a travessia até ao </w:t>
+      </w:r>
+      <w:proofErr w:type="spellStart"/>
+      <w:r>
+        <w:t>objectivo</w:t>
+      </w:r>
+      <w:proofErr w:type="spellEnd"/>
+      <w:r>
+        <w:t xml:space="preserve">. Para resolver isto, existirão vários blocos que podem ser deslocados pelo jogador, e colocados nestes buracos para que chegar ao </w:t>
+      </w:r>
+      <w:proofErr w:type="spellStart"/>
+      <w:r>
+        <w:t>objectivo</w:t>
+      </w:r>
+      <w:proofErr w:type="spellEnd"/>
+      <w:r>
+        <w:t xml:space="preserve"> seja ultimamente possível. O desafio neste jogo reside </w:t>
+      </w:r>
+      <w:proofErr w:type="gramStart"/>
+      <w:r>
+        <w:t>no quão complexos</w:t>
+      </w:r>
+      <w:proofErr w:type="gramEnd"/>
+      <w:r>
+        <w:t xml:space="preserve"> poderão ser os movimentos do jogador, em congruência com a colocação destes blocos, para que este consiga resolver os vários puzzles.</w:t>
+      </w:r>
+      <w:r>
+        <w:t xml:space="preserve"> Além dos blocos mais comuns, que apenas movem uma unidade quando o jogador os empurra, ainda existem uma segunda categoria de blocos, blocos de gelo, que se deslocam ininterruptamente na </w:t>
+      </w:r>
+      <w:proofErr w:type="spellStart"/>
+      <w:r>
+        <w:t>direcção</w:t>
+      </w:r>
+      <w:proofErr w:type="spellEnd"/>
+      <w:r>
+        <w:t xml:space="preserve"> em que são empurrados até que encontrem uma parede ou bloco.</w:t>
       </w:r>
     </w:p>
     <w:p>
@@ -76,7 +145,23 @@
         <w:ind w:firstLine="708"/>
       </w:pPr>
       <w:r>
-        <w:t>O nosso objectivo consiste em desenvolver inteligência para o programa, de forma a que não seja necessário um jogador, e o computador seja capaz de resolver os vários puzzles apresentados, presumindo que existe solução, respeitando todas as regras implícitas ao correr do jogo.</w:t>
+        <w:t xml:space="preserve">O nosso </w:t>
+      </w:r>
+      <w:proofErr w:type="spellStart"/>
+      <w:r>
+        <w:t>objectivo</w:t>
+      </w:r>
+      <w:proofErr w:type="spellEnd"/>
+      <w:r>
+        <w:t xml:space="preserve"> consiste em desenvolver inteligência para o programa, </w:t>
+      </w:r>
+      <w:proofErr w:type="gramStart"/>
+      <w:r>
+        <w:t>de forma a que</w:t>
+      </w:r>
+      <w:proofErr w:type="gramEnd"/>
+      <w:r>
+        <w:t xml:space="preserve"> não seja necessário um jogador, e o computador seja capaz de resolver os vários puzzles apresentados, presumindo que existe solução, respeitando todas as regras implícitas ao correr do jogo.</w:t>
       </w:r>
     </w:p>
     <w:p>
@@ -87,7 +172,31 @@
         <w:t xml:space="preserve">Tendo em conta as prioridades </w:t>
       </w:r>
       <w:r>
-        <w:t>deste trabalho, pretendemos começar pelo desenvolvimento e implementação do algoritmo A* que se adapta à resolução do problema, inicialmente apenas tendo em conta a existência do tipo de blocos mais comum. Assim que possuirmos um algoritmo estável que funcione de forma previsível, com resultados correctos, serão introduzidos os blocos de gelo e, se possível, o algoritmo será reajustado para que a resolução dos vários puzzles se mantenha correcta. Finalmente, iremos desenvolver o ambiente gráfico para que toda a aplicação seja minimamente apresentável. Partindo do princípio que nesta etapa o algoritmo já se comporta de forma correcta, sem falhas e com todas as condições de aresta testadas, concentrar-nos-emos apenas no melhoramento da componente gráfica do programa.</w:t>
+        <w:t xml:space="preserve">deste trabalho, pretendemos começar pelo desenvolvimento e implementação do algoritmo A* que se adapta à resolução do problema, inicialmente apenas tendo em conta a existência do tipo de blocos mais comum. Assim que possuirmos um algoritmo estável que funcione de forma previsível, com resultados </w:t>
+      </w:r>
+      <w:proofErr w:type="spellStart"/>
+      <w:r>
+        <w:t>correctos</w:t>
+      </w:r>
+      <w:proofErr w:type="spellEnd"/>
+      <w:r>
+        <w:t xml:space="preserve">, serão introduzidos os blocos de gelo e, se possível, o algoritmo será reajustado para que a resolução dos vários puzzles se mantenha </w:t>
+      </w:r>
+      <w:proofErr w:type="spellStart"/>
+      <w:r>
+        <w:t>correcta</w:t>
+      </w:r>
+      <w:proofErr w:type="spellEnd"/>
+      <w:r>
+        <w:t xml:space="preserve">. Finalmente, iremos desenvolver o ambiente gráfico para que toda a aplicação seja minimamente apresentável. Partindo do princípio que nesta etapa o algoritmo já se comporta de forma </w:t>
+      </w:r>
+      <w:proofErr w:type="spellStart"/>
+      <w:r>
+        <w:t>correcta</w:t>
+      </w:r>
+      <w:proofErr w:type="spellEnd"/>
+      <w:r>
+        <w:t>, sem falhas e com todas as condições de aresta testadas, concentrar-nos-emos apenas no melhoramento da componente gráfica do programa.</w:t>
       </w:r>
     </w:p>
     <w:p>
@@ -96,9 +205,136 @@
       </w:pPr>
       <w:r>
         <w:t>Considerando especificamente a aplicação do algoritmo</w:t>
+      </w:r>
+      <w:r>
+        <w:t xml:space="preserve">, consideramos que será vantajosa a preferência de inserção de blocos em buracos, pelo que iremos dar o custo a este tipo de movimento um valor negativo. Considerando que a única heurística até agora considerada se baseia na distância entre o nó </w:t>
+      </w:r>
+      <w:proofErr w:type="spellStart"/>
+      <w:r>
+        <w:t>actual</w:t>
+      </w:r>
+      <w:proofErr w:type="spellEnd"/>
+      <w:r>
+        <w:t xml:space="preserve"> e a saída, um valor negativo na inserção </w:t>
+      </w:r>
+      <w:r>
+        <w:lastRenderedPageBreak/>
+        <w:t>de blocos em buracos irá garantir uma preferência do algoritmo por este tipo de escolha. No entanto, como a colocação de blocos em buracos irá alterar de forma um pouco significante a estrutura do puzzle a ser resolvido, consideramos melhor a reanálise do puzzle e reaplicação do algoritmo, para ter as alterações realizadas em consideração.</w:t>
+      </w:r>
+    </w:p>
+    <w:p>
+      <w:pPr>
+        <w:pStyle w:val="ListParagraph"/>
+        <w:numPr>
+          <w:ilvl w:val="0"/>
+          <w:numId w:val="2"/>
+        </w:numPr>
+      </w:pPr>
+      <w:r>
+        <w:t xml:space="preserve">Trabalho </w:t>
+      </w:r>
+      <w:proofErr w:type="spellStart"/>
+      <w:r>
+        <w:t>efectuado</w:t>
+      </w:r>
+      <w:proofErr w:type="spellEnd"/>
+    </w:p>
+    <w:p>
+      <w:pPr>
+        <w:ind w:firstLine="708"/>
+      </w:pPr>
+      <w:r>
+        <w:t>Até este momento já desenvolvemos a representação básica de puzzles, e embora ainda não exista o jogador, já foi desenvolvido um algoritmo inicial de A* que levaria o jogador à saída, caso não existissem b</w:t>
+      </w:r>
+      <w:r>
+        <w:t>uracos que bloqueassem o caminho</w:t>
+      </w:r>
+      <w:r>
+        <w:t xml:space="preserve"> até à mesma.</w:t>
+      </w:r>
+    </w:p>
+    <w:p>
+      <w:pPr>
+        <w:pStyle w:val="ListParagraph"/>
+        <w:numPr>
+          <w:ilvl w:val="0"/>
+          <w:numId w:val="2"/>
+        </w:numPr>
+      </w:pPr>
+      <w:r>
+        <w:t>Resultados esperados e forma de avaliação</w:t>
+      </w:r>
+    </w:p>
+    <w:p>
+      <w:pPr>
+        <w:ind w:firstLine="708"/>
+      </w:pPr>
+      <w:r>
+        <w:t>Para testar a eficácia do trabalho desenvolvido iremos introduzir puzzles de complexidade e dificuldade cada vez maiores, e iremos verificar se o programa consegue chegar à saída do nível que lhe é apresentado, presumindo que existe solução para o mesmo. Caso contrário, o programa deverá tornar evidente que não consegue encontrar solução para o problema, o que poderá ser válido num puzzle sem solução. Caso o mesmo ocorra num puzzle que tem de facto solução, seremos obrigados a analisar e consertar quaisquer falhas e lapsos no algoritmo utilizado.</w:t>
+      </w:r>
+    </w:p>
+    <w:p>
+      <w:r>
+        <w:t>Conclusões:</w:t>
+      </w:r>
+    </w:p>
+    <w:p>
+      <w:r>
+        <w:tab/>
+      </w:r>
+      <w:proofErr w:type="spellStart"/>
+      <w:r>
+        <w:t>Fuck</w:t>
+      </w:r>
+      <w:proofErr w:type="spellEnd"/>
+      <w:r>
+        <w:t xml:space="preserve"> </w:t>
+      </w:r>
+      <w:proofErr w:type="spellStart"/>
+      <w:r>
+        <w:t>this</w:t>
+      </w:r>
+      <w:proofErr w:type="spellEnd"/>
+      <w:r>
+        <w:t xml:space="preserve"> </w:t>
+      </w:r>
+      <w:proofErr w:type="spellStart"/>
+      <w:r>
+        <w:t>shit</w:t>
+      </w:r>
+      <w:proofErr w:type="spellEnd"/>
+      <w:r>
+        <w:t>.</w:t>
       </w:r>
       <w:bookmarkStart w:id="0" w:name="_GoBack"/>
       <w:bookmarkEnd w:id="0"/>
+    </w:p>
+    <w:p>
+      <w:r>
+        <w:t>Recursos:</w:t>
+      </w:r>
+    </w:p>
+    <w:p>
+      <w:r>
+        <w:tab/>
+        <w:t xml:space="preserve">I </w:t>
+      </w:r>
+      <w:proofErr w:type="spellStart"/>
+      <w:r>
+        <w:t>need</w:t>
+      </w:r>
+      <w:proofErr w:type="spellEnd"/>
+      <w:r>
+        <w:t xml:space="preserve"> to </w:t>
+      </w:r>
+      <w:proofErr w:type="spellStart"/>
+      <w:r>
+        <w:t>eat</w:t>
+      </w:r>
+      <w:proofErr w:type="spellEnd"/>
+      <w:r>
+        <w:t>.</w:t>
+      </w:r>
     </w:p>
     <w:sectPr>
       <w:pgSz w:w="11906" w:h="16838"/>
@@ -211,7 +447,7 @@
       <w:lvlText w:val="%1)"/>
       <w:lvlJc w:val="left"/>
       <w:pPr>
-        <w:ind w:left="720" w:hanging="360"/>
+        <w:ind w:left="1068" w:hanging="360"/>
       </w:pPr>
       <w:rPr>
         <w:rFonts w:hint="default"/>
@@ -223,7 +459,7 @@
       <w:lvlText w:val="%2."/>
       <w:lvlJc w:val="left"/>
       <w:pPr>
-        <w:ind w:left="1440" w:hanging="360"/>
+        <w:ind w:left="1788" w:hanging="360"/>
       </w:pPr>
     </w:lvl>
     <w:lvl w:ilvl="2" w:tplc="0816001B" w:tentative="1">
@@ -232,7 +468,7 @@
       <w:lvlText w:val="%3."/>
       <w:lvlJc w:val="right"/>
       <w:pPr>
-        <w:ind w:left="2160" w:hanging="180"/>
+        <w:ind w:left="2508" w:hanging="180"/>
       </w:pPr>
     </w:lvl>
     <w:lvl w:ilvl="3" w:tplc="0816000F" w:tentative="1">
@@ -241,7 +477,7 @@
       <w:lvlText w:val="%4."/>
       <w:lvlJc w:val="left"/>
       <w:pPr>
-        <w:ind w:left="2880" w:hanging="360"/>
+        <w:ind w:left="3228" w:hanging="360"/>
       </w:pPr>
     </w:lvl>
     <w:lvl w:ilvl="4" w:tplc="08160019" w:tentative="1">
@@ -250,7 +486,7 @@
       <w:lvlText w:val="%5."/>
       <w:lvlJc w:val="left"/>
       <w:pPr>
-        <w:ind w:left="3600" w:hanging="360"/>
+        <w:ind w:left="3948" w:hanging="360"/>
       </w:pPr>
     </w:lvl>
     <w:lvl w:ilvl="5" w:tplc="0816001B" w:tentative="1">
@@ -259,7 +495,7 @@
       <w:lvlText w:val="%6."/>
       <w:lvlJc w:val="right"/>
       <w:pPr>
-        <w:ind w:left="4320" w:hanging="180"/>
+        <w:ind w:left="4668" w:hanging="180"/>
       </w:pPr>
     </w:lvl>
     <w:lvl w:ilvl="6" w:tplc="0816000F" w:tentative="1">
@@ -268,7 +504,7 @@
       <w:lvlText w:val="%7."/>
       <w:lvlJc w:val="left"/>
       <w:pPr>
-        <w:ind w:left="5040" w:hanging="360"/>
+        <w:ind w:left="5388" w:hanging="360"/>
       </w:pPr>
     </w:lvl>
     <w:lvl w:ilvl="7" w:tplc="08160019" w:tentative="1">
@@ -277,7 +513,7 @@
       <w:lvlText w:val="%8."/>
       <w:lvlJc w:val="left"/>
       <w:pPr>
-        <w:ind w:left="5760" w:hanging="360"/>
+        <w:ind w:left="6108" w:hanging="360"/>
       </w:pPr>
     </w:lvl>
     <w:lvl w:ilvl="8" w:tplc="0816001B" w:tentative="1">
@@ -286,7 +522,7 @@
       <w:lvlText w:val="%9."/>
       <w:lvlJc w:val="right"/>
       <w:pPr>
-        <w:ind w:left="6480" w:hanging="180"/>
+        <w:ind w:left="6828" w:hanging="180"/>
       </w:pPr>
     </w:lvl>
   </w:abstractNum>

</xml_diff>

<commit_message>
Basic formatting, started on conclusions.
</commit_message>
<xml_diff>
--- a/firstreport.docx
+++ b/firstreport.docx
@@ -3,281 +3,971 @@
 <w:document xmlns:wpc="http://schemas.microsoft.com/office/word/2010/wordprocessingCanvas" xmlns:mc="http://schemas.openxmlformats.org/markup-compatibility/2006" xmlns:o="urn:schemas-microsoft-com:office:office" xmlns:r="http://schemas.openxmlformats.org/officeDocument/2006/relationships" xmlns:m="http://schemas.openxmlformats.org/officeDocument/2006/math" xmlns:v="urn:schemas-microsoft-com:vml" xmlns:wp14="http://schemas.microsoft.com/office/word/2010/wordprocessingDrawing" xmlns:wp="http://schemas.openxmlformats.org/drawingml/2006/wordprocessingDrawing" xmlns:w10="urn:schemas-microsoft-com:office:word" xmlns:w="http://schemas.openxmlformats.org/wordprocessingml/2006/main" xmlns:w14="http://schemas.microsoft.com/office/word/2010/wordml" xmlns:w15="http://schemas.microsoft.com/office/word/2012/wordml" xmlns:wpg="http://schemas.microsoft.com/office/word/2010/wordprocessingGroup" xmlns:wpi="http://schemas.microsoft.com/office/word/2010/wordprocessingInk" xmlns:wne="http://schemas.microsoft.com/office/word/2006/wordml" xmlns:wps="http://schemas.microsoft.com/office/word/2010/wordprocessingShape" mc:Ignorable="w14 w15 wp14">
   <w:body>
     <w:p>
-      <w:r>
-        <w:t>IART, Mestrado Integrado de Engenharia Informática e Computação, 2014/2015</w:t>
-      </w:r>
-    </w:p>
-    <w:p>
-      <w:r>
+      <w:pPr>
+        <w:jc w:val="right"/>
+        <w:rPr>
+          <w:color w:val="C00000"/>
+        </w:rPr>
+      </w:pPr>
+      <w:r>
+        <w:rPr>
+          <w:color w:val="C00000"/>
+        </w:rPr>
+        <w:t xml:space="preserve">3º </w:t>
+      </w:r>
+      <w:proofErr w:type="gramStart"/>
+      <w:r>
+        <w:rPr>
+          <w:color w:val="C00000"/>
+        </w:rPr>
+        <w:t>ano</w:t>
+      </w:r>
+      <w:proofErr w:type="gramEnd"/>
+      <w:r>
+        <w:rPr>
+          <w:color w:val="C00000"/>
+        </w:rPr>
+        <w:t xml:space="preserve"> do </w:t>
+      </w:r>
+      <w:r>
+        <w:rPr>
+          <w:color w:val="C00000"/>
+        </w:rPr>
+        <w:t>Mestrado Integrado de Engenharia Informática e Computação, 2014/2015</w:t>
+      </w:r>
+    </w:p>
+    <w:p>
+      <w:pPr>
+        <w:jc w:val="right"/>
+        <w:rPr>
+          <w:color w:val="C00000"/>
+        </w:rPr>
+      </w:pPr>
+      <w:r>
+        <w:rPr>
+          <w:color w:val="C00000"/>
+        </w:rPr>
+        <w:t>Inteligência Artificial</w:t>
+      </w:r>
+    </w:p>
+    <w:p>
+      <w:pPr>
+        <w:rPr>
+          <w:color w:val="C00000"/>
+        </w:rPr>
+      </w:pPr>
+    </w:p>
+    <w:p>
+      <w:pPr>
+        <w:rPr>
+          <w:color w:val="C00000"/>
+        </w:rPr>
+      </w:pPr>
+    </w:p>
+    <w:p>
+      <w:pPr>
+        <w:rPr>
+          <w:color w:val="C00000"/>
+        </w:rPr>
+      </w:pPr>
+    </w:p>
+    <w:p>
+      <w:pPr>
+        <w:rPr>
+          <w:color w:val="C00000"/>
+        </w:rPr>
+      </w:pPr>
+    </w:p>
+    <w:p>
+      <w:pPr>
+        <w:rPr>
+          <w:color w:val="C00000"/>
+        </w:rPr>
+      </w:pPr>
+    </w:p>
+    <w:p>
+      <w:pPr>
+        <w:rPr>
+          <w:color w:val="C00000"/>
+        </w:rPr>
+      </w:pPr>
+    </w:p>
+    <w:p>
+      <w:pPr>
+        <w:rPr>
+          <w:color w:val="C00000"/>
+        </w:rPr>
+      </w:pPr>
+    </w:p>
+    <w:p>
+      <w:pPr>
+        <w:rPr>
+          <w:color w:val="C00000"/>
+        </w:rPr>
+      </w:pPr>
+    </w:p>
+    <w:p>
+      <w:pPr>
+        <w:rPr>
+          <w:color w:val="C00000"/>
+        </w:rPr>
+      </w:pPr>
+    </w:p>
+    <w:p>
+      <w:pPr>
+        <w:rPr>
+          <w:color w:val="C00000"/>
+        </w:rPr>
+      </w:pPr>
+    </w:p>
+    <w:p>
+      <w:pPr>
+        <w:jc w:val="center"/>
+        <w:rPr>
+          <w:color w:val="C00000"/>
+          <w:sz w:val="56"/>
+          <w:szCs w:val="56"/>
+        </w:rPr>
+      </w:pPr>
+      <w:r>
+        <w:rPr>
+          <w:color w:val="C00000"/>
+          <w:sz w:val="56"/>
+          <w:szCs w:val="56"/>
+        </w:rPr>
         <w:t xml:space="preserve">Box </w:t>
       </w:r>
       <w:proofErr w:type="spellStart"/>
       <w:r>
+        <w:rPr>
+          <w:color w:val="C00000"/>
+          <w:sz w:val="56"/>
+          <w:szCs w:val="56"/>
+        </w:rPr>
         <w:t>World</w:t>
       </w:r>
       <w:proofErr w:type="spellEnd"/>
       <w:r>
+        <w:rPr>
+          <w:color w:val="C00000"/>
+          <w:sz w:val="56"/>
+          <w:szCs w:val="56"/>
+        </w:rPr>
         <w:t xml:space="preserve"> 2</w:t>
       </w:r>
     </w:p>
     <w:p>
-      <w:r>
-        <w:t xml:space="preserve">Francisco Lopes, </w:t>
-      </w:r>
-      <w:r>
-        <w:t>201106912</w:t>
-      </w:r>
-      <w:r>
+      <w:pPr>
+        <w:jc w:val="center"/>
+        <w:rPr>
+          <w:color w:val="C00000"/>
+          <w:sz w:val="32"/>
+          <w:szCs w:val="32"/>
+        </w:rPr>
+      </w:pPr>
+      <w:r>
+        <w:rPr>
+          <w:color w:val="C00000"/>
+          <w:sz w:val="32"/>
+          <w:szCs w:val="32"/>
+        </w:rPr>
+        <w:t>Relatório Intercalar</w:t>
+      </w:r>
+    </w:p>
+    <w:p>
+      <w:pPr>
+        <w:rPr>
+          <w:color w:val="C00000"/>
+        </w:rPr>
+      </w:pPr>
+    </w:p>
+    <w:p>
+      <w:pPr>
+        <w:rPr>
+          <w:color w:val="C00000"/>
+        </w:rPr>
+      </w:pPr>
+    </w:p>
+    <w:p>
+      <w:pPr>
+        <w:rPr>
+          <w:color w:val="C00000"/>
+        </w:rPr>
+      </w:pPr>
+    </w:p>
+    <w:p>
+      <w:pPr>
+        <w:rPr>
+          <w:color w:val="C00000"/>
+        </w:rPr>
+      </w:pPr>
+    </w:p>
+    <w:p>
+      <w:pPr>
+        <w:rPr>
+          <w:color w:val="C00000"/>
+        </w:rPr>
+      </w:pPr>
+    </w:p>
+    <w:p>
+      <w:pPr>
+        <w:rPr>
+          <w:color w:val="C00000"/>
+        </w:rPr>
+      </w:pPr>
+    </w:p>
+    <w:p>
+      <w:pPr>
+        <w:rPr>
+          <w:color w:val="C00000"/>
+        </w:rPr>
+      </w:pPr>
+    </w:p>
+    <w:p>
+      <w:pPr>
+        <w:rPr>
+          <w:color w:val="C00000"/>
+        </w:rPr>
+      </w:pPr>
+    </w:p>
+    <w:p>
+      <w:pPr>
+        <w:rPr>
+          <w:color w:val="C00000"/>
+        </w:rPr>
+      </w:pPr>
+    </w:p>
+    <w:p>
+      <w:pPr>
+        <w:rPr>
+          <w:color w:val="C00000"/>
+        </w:rPr>
+      </w:pPr>
+    </w:p>
+    <w:p>
+      <w:pPr>
+        <w:rPr>
+          <w:color w:val="C00000"/>
+        </w:rPr>
+      </w:pPr>
+    </w:p>
+    <w:p>
+      <w:pPr>
+        <w:rPr>
+          <w:color w:val="C00000"/>
+        </w:rPr>
+      </w:pPr>
+    </w:p>
+    <w:p>
+      <w:pPr>
+        <w:jc w:val="right"/>
+        <w:rPr>
+          <w:color w:val="C00000"/>
+        </w:rPr>
+      </w:pPr>
+      <w:r>
+        <w:rPr>
+          <w:color w:val="C00000"/>
+        </w:rPr>
+        <w:t>Francisco Lopes, 201106912</w:t>
+      </w:r>
+      <w:r>
+        <w:rPr>
+          <w:color w:val="C00000"/>
+        </w:rPr>
         <w:br/>
-        <w:t xml:space="preserve">Miguel Mendes, </w:t>
-      </w:r>
-      <w:r>
-        <w:t>201105535</w:t>
-      </w:r>
-    </w:p>
-    <w:p>
-      <w:r>
+        <w:t>Miguel Mendes, 201105535</w:t>
+      </w:r>
+    </w:p>
+    <w:p>
+      <w:pPr>
+        <w:jc w:val="right"/>
+        <w:rPr>
+          <w:color w:val="C00000"/>
+        </w:rPr>
+      </w:pPr>
+      <w:r>
+        <w:rPr>
+          <w:color w:val="C00000"/>
+        </w:rPr>
         <w:t>18/04/2015</w:t>
       </w:r>
     </w:p>
     <w:p>
       <w:r>
+        <w:br w:type="page"/>
+      </w:r>
+    </w:p>
+    <w:p/>
+    <w:p>
+      <w:pPr>
+        <w:rPr>
+          <w:b/>
+          <w:color w:val="C00000"/>
+          <w:sz w:val="28"/>
+          <w:szCs w:val="28"/>
+        </w:rPr>
+      </w:pPr>
+      <w:r>
+        <w:rPr>
+          <w:b/>
+          <w:color w:val="C00000"/>
+          <w:sz w:val="28"/>
+          <w:szCs w:val="28"/>
+        </w:rPr>
         <w:t>Objetivo</w:t>
       </w:r>
       <w:r>
+        <w:rPr>
+          <w:b/>
+          <w:color w:val="C00000"/>
+          <w:sz w:val="28"/>
+          <w:szCs w:val="28"/>
+        </w:rPr>
         <w:t>:</w:t>
       </w:r>
     </w:p>
     <w:p>
+      <w:pPr>
+        <w:rPr>
+          <w:sz w:val="24"/>
+          <w:szCs w:val="24"/>
+        </w:rPr>
+      </w:pPr>
       <w:r>
         <w:tab/>
+      </w:r>
+      <w:r>
+        <w:rPr>
+          <w:sz w:val="24"/>
+          <w:szCs w:val="24"/>
+        </w:rPr>
         <w:t>O obje</w:t>
       </w:r>
       <w:r>
+        <w:rPr>
+          <w:sz w:val="24"/>
+          <w:szCs w:val="24"/>
+        </w:rPr>
         <w:t xml:space="preserve">tivo deste trabalho consiste em desenvolver um programa que demonstre inteligência suficiente para resolver o problema em questão. Focando-nos no jogo “Box </w:t>
       </w:r>
       <w:proofErr w:type="spellStart"/>
       <w:r>
+        <w:rPr>
+          <w:sz w:val="24"/>
+          <w:szCs w:val="24"/>
+        </w:rPr>
         <w:t>World</w:t>
       </w:r>
       <w:proofErr w:type="spellEnd"/>
       <w:r>
+        <w:rPr>
+          <w:sz w:val="24"/>
+          <w:szCs w:val="24"/>
+        </w:rPr>
         <w:t xml:space="preserve"> 2”, pretendemos que, em vez de ser o jogador a resolver os puzzles propostos, que o computador seja capaz de o fazer autonomamente, encontrando caminhos através dos mesmos, e empurrando quaisquer blocos necessários para que tal seja possível.</w:t>
       </w:r>
     </w:p>
     <w:p>
-      <w:r>
+      <w:pPr>
+        <w:rPr>
+          <w:b/>
+          <w:color w:val="C00000"/>
+          <w:sz w:val="28"/>
+          <w:szCs w:val="28"/>
+        </w:rPr>
+      </w:pPr>
+      <w:r>
+        <w:rPr>
+          <w:b/>
+          <w:color w:val="C00000"/>
+          <w:sz w:val="28"/>
+          <w:szCs w:val="28"/>
+        </w:rPr>
         <w:t>Descrição:</w:t>
       </w:r>
     </w:p>
     <w:p>
       <w:pPr>
-        <w:pStyle w:val="PargrafodaLista"/>
+        <w:pStyle w:val="ListParagraph"/>
         <w:numPr>
           <w:ilvl w:val="0"/>
           <w:numId w:val="2"/>
         </w:numPr>
-      </w:pPr>
-      <w:r>
+        <w:rPr>
+          <w:b/>
+          <w:sz w:val="24"/>
+          <w:szCs w:val="24"/>
+        </w:rPr>
+      </w:pPr>
+      <w:r>
+        <w:rPr>
+          <w:b/>
+          <w:sz w:val="24"/>
+          <w:szCs w:val="24"/>
+        </w:rPr>
         <w:t>Especificação</w:t>
       </w:r>
     </w:p>
     <w:p>
       <w:pPr>
         <w:ind w:firstLine="708"/>
-      </w:pPr>
-      <w:r>
+        <w:rPr>
+          <w:sz w:val="24"/>
+          <w:szCs w:val="24"/>
+        </w:rPr>
+      </w:pPr>
+      <w:r>
+        <w:rPr>
+          <w:sz w:val="24"/>
+          <w:szCs w:val="24"/>
+        </w:rPr>
         <w:t xml:space="preserve">O nosso trabalho é baseado no jogo “Box </w:t>
       </w:r>
       <w:proofErr w:type="spellStart"/>
       <w:r>
+        <w:rPr>
+          <w:sz w:val="24"/>
+          <w:szCs w:val="24"/>
+        </w:rPr>
         <w:t>World</w:t>
       </w:r>
       <w:proofErr w:type="spellEnd"/>
       <w:r>
+        <w:rPr>
+          <w:sz w:val="24"/>
+          <w:szCs w:val="24"/>
+        </w:rPr>
         <w:t xml:space="preserve"> 2”. Neste jogo, o objetivo do jogador é simplesmente chegar à saída, desta forma conseguindo avançar para o nível seguinte. No entanto, os caminhos para a saída poderão estar bloqueados por buracos que impeçam a travessia até ao </w:t>
       </w:r>
       <w:r>
+        <w:rPr>
+          <w:sz w:val="24"/>
+          <w:szCs w:val="24"/>
+        </w:rPr>
         <w:t>objetivo</w:t>
       </w:r>
       <w:r>
+        <w:rPr>
+          <w:sz w:val="24"/>
+          <w:szCs w:val="24"/>
+        </w:rPr>
         <w:t xml:space="preserve">. Para resolver isto, existirão vários blocos que podem ser deslocados pelo jogador, e colocados nestes buracos para que chegar ao </w:t>
       </w:r>
       <w:r>
+        <w:rPr>
+          <w:sz w:val="24"/>
+          <w:szCs w:val="24"/>
+        </w:rPr>
         <w:t>objetivo</w:t>
       </w:r>
       <w:r>
+        <w:rPr>
+          <w:sz w:val="24"/>
+          <w:szCs w:val="24"/>
+        </w:rPr>
         <w:t xml:space="preserve"> seja ultimamente possível. O desafio neste jogo reside </w:t>
       </w:r>
       <w:proofErr w:type="gramStart"/>
       <w:r>
+        <w:rPr>
+          <w:sz w:val="24"/>
+          <w:szCs w:val="24"/>
+        </w:rPr>
         <w:t>no quão complexos</w:t>
       </w:r>
       <w:proofErr w:type="gramEnd"/>
       <w:r>
+        <w:rPr>
+          <w:sz w:val="24"/>
+          <w:szCs w:val="24"/>
+        </w:rPr>
         <w:t xml:space="preserve"> poderão ser os movimentos do jogador, em congruência com a colocação destes blocos, para que este consiga resolver os vários puzzles.</w:t>
       </w:r>
       <w:r>
+        <w:rPr>
+          <w:sz w:val="24"/>
+          <w:szCs w:val="24"/>
+        </w:rPr>
         <w:t xml:space="preserve"> Além dos blocos mais comuns, que apenas movem uma unidade quando o j</w:t>
       </w:r>
       <w:r>
+        <w:rPr>
+          <w:sz w:val="24"/>
+          <w:szCs w:val="24"/>
+        </w:rPr>
         <w:t>ogador os empurra, ainda existe</w:t>
       </w:r>
       <w:r>
+        <w:rPr>
+          <w:sz w:val="24"/>
+          <w:szCs w:val="24"/>
+        </w:rPr>
         <w:t xml:space="preserve"> uma segunda categoria de blocos, blocos de gelo, que se deslocam ininterruptamente na </w:t>
       </w:r>
       <w:r>
+        <w:rPr>
+          <w:sz w:val="24"/>
+          <w:szCs w:val="24"/>
+        </w:rPr>
         <w:t>direção</w:t>
       </w:r>
       <w:r>
+        <w:rPr>
+          <w:sz w:val="24"/>
+          <w:szCs w:val="24"/>
+        </w:rPr>
         <w:t xml:space="preserve"> em que são empurrados até que encontrem uma parede ou bloco.</w:t>
       </w:r>
     </w:p>
     <w:p>
       <w:pPr>
         <w:ind w:firstLine="708"/>
-      </w:pPr>
-      <w:r>
+        <w:rPr>
+          <w:sz w:val="24"/>
+          <w:szCs w:val="24"/>
+        </w:rPr>
+      </w:pPr>
+      <w:r>
+        <w:rPr>
+          <w:sz w:val="24"/>
+          <w:szCs w:val="24"/>
+        </w:rPr>
         <w:t xml:space="preserve">O nosso </w:t>
       </w:r>
       <w:r>
+        <w:rPr>
+          <w:sz w:val="24"/>
+          <w:szCs w:val="24"/>
+        </w:rPr>
         <w:t>objetivo</w:t>
       </w:r>
       <w:r>
+        <w:rPr>
+          <w:sz w:val="24"/>
+          <w:szCs w:val="24"/>
+        </w:rPr>
         <w:t xml:space="preserve"> consiste em desenvolver inteligência para o programa, </w:t>
       </w:r>
       <w:proofErr w:type="gramStart"/>
       <w:r>
+        <w:rPr>
+          <w:sz w:val="24"/>
+          <w:szCs w:val="24"/>
+        </w:rPr>
         <w:t>de forma a que</w:t>
       </w:r>
       <w:proofErr w:type="gramEnd"/>
       <w:r>
+        <w:rPr>
+          <w:sz w:val="24"/>
+          <w:szCs w:val="24"/>
+        </w:rPr>
         <w:t xml:space="preserve"> não seja necessário um jogador, e o computador seja capaz de resolver os vários puzzles apresentados, presumindo que existe solução, respeitando todas as regras implícitas ao correr do jogo.</w:t>
       </w:r>
     </w:p>
     <w:p>
       <w:pPr>
         <w:ind w:firstLine="708"/>
-      </w:pPr>
-      <w:r>
+        <w:rPr>
+          <w:sz w:val="24"/>
+          <w:szCs w:val="24"/>
+        </w:rPr>
+      </w:pPr>
+      <w:r>
+        <w:rPr>
+          <w:sz w:val="24"/>
+          <w:szCs w:val="24"/>
+        </w:rPr>
         <w:t xml:space="preserve">Tendo em conta as prioridades </w:t>
       </w:r>
       <w:r>
+        <w:rPr>
+          <w:sz w:val="24"/>
+          <w:szCs w:val="24"/>
+        </w:rPr>
         <w:t xml:space="preserve">deste trabalho, pretendemos começar pelo desenvolvimento e implementação do algoritmo A* que se adapta à resolução do problema, inicialmente apenas tendo em conta a existência do tipo de blocos mais comum. Assim que possuirmos um algoritmo estável que funcione de forma previsível, com resultados </w:t>
       </w:r>
       <w:r>
+        <w:rPr>
+          <w:sz w:val="24"/>
+          <w:szCs w:val="24"/>
+        </w:rPr>
         <w:t>corretos</w:t>
       </w:r>
       <w:r>
+        <w:rPr>
+          <w:sz w:val="24"/>
+          <w:szCs w:val="24"/>
+        </w:rPr>
         <w:t xml:space="preserve">, serão introduzidos os blocos de gelo e, se possível, o algoritmo será reajustado para que a resolução dos vários puzzles se mantenha </w:t>
       </w:r>
       <w:r>
+        <w:rPr>
+          <w:sz w:val="24"/>
+          <w:szCs w:val="24"/>
+        </w:rPr>
         <w:t>correta</w:t>
       </w:r>
       <w:r>
+        <w:rPr>
+          <w:sz w:val="24"/>
+          <w:szCs w:val="24"/>
+        </w:rPr>
         <w:t xml:space="preserve">. Finalmente, iremos desenvolver o ambiente gráfico para que toda a aplicação seja minimamente apresentável. Partindo do princípio que nesta etapa o algoritmo já se comporta de forma </w:t>
       </w:r>
       <w:r>
+        <w:rPr>
+          <w:sz w:val="24"/>
+          <w:szCs w:val="24"/>
+        </w:rPr>
         <w:t>correta</w:t>
       </w:r>
       <w:r>
+        <w:rPr>
+          <w:sz w:val="24"/>
+          <w:szCs w:val="24"/>
+        </w:rPr>
         <w:t>, sem falhas e com todas as condições de aresta testadas, concentrar-nos-emos apenas no melhoramento da componente gráfica do programa.</w:t>
       </w:r>
     </w:p>
     <w:p>
       <w:pPr>
         <w:ind w:firstLine="708"/>
-      </w:pPr>
-      <w:r>
+        <w:rPr>
+          <w:sz w:val="24"/>
+          <w:szCs w:val="24"/>
+        </w:rPr>
+      </w:pPr>
+      <w:r>
+        <w:rPr>
+          <w:sz w:val="24"/>
+          <w:szCs w:val="24"/>
+        </w:rPr>
         <w:t>Considerando especificamente a aplicação do algoritmo</w:t>
       </w:r>
       <w:r>
+        <w:rPr>
+          <w:sz w:val="24"/>
+          <w:szCs w:val="24"/>
+        </w:rPr>
         <w:t xml:space="preserve">, consideramos que será vantajosa a preferência de inserção de blocos em buracos, pelo que iremos dar o custo a este tipo de movimento um valor negativo. Considerando que a única heurística até agora considerada se baseia na distância entre o nó </w:t>
       </w:r>
       <w:r>
+        <w:rPr>
+          <w:sz w:val="24"/>
+          <w:szCs w:val="24"/>
+        </w:rPr>
         <w:t>atual</w:t>
       </w:r>
       <w:r>
-        <w:t xml:space="preserve"> e a saída, um valor negativo na inserção de </w:t>
-      </w:r>
-      <w:r>
+        <w:rPr>
+          <w:sz w:val="24"/>
+          <w:szCs w:val="24"/>
+        </w:rPr>
+        <w:t xml:space="preserve"> e a saída, um </w:t>
+      </w:r>
+      <w:r>
+        <w:rPr>
+          <w:sz w:val="24"/>
+          <w:szCs w:val="24"/>
+        </w:rPr>
         <w:lastRenderedPageBreak/>
-        <w:t>blocos em buracos irá garantir uma preferência do algoritmo por este tipo de escolha. No entanto, como a colocação de blocos em buracos irá alterar de forma um pouco significante a estrutura do puzzle a ser resolvido, consideramos melhor a reanálise do puzzle e reaplicação do algoritmo, para ter as alterações realizadas em consideração.</w:t>
-      </w:r>
-    </w:p>
-    <w:p>
-      <w:pPr>
-        <w:pStyle w:val="PargrafodaLista"/>
+        <w:t>valor negativo na inserção de blocos em buracos irá garantir uma preferência do algoritmo por este tipo de escolha. No entanto, como a colocação de blocos em buracos irá alterar de forma um pouco significante a estrutura do puzzle a ser resolvido, consideramos melhor a reanálise do puzzle e reaplicação do algoritmo, para ter as alterações realizadas em consideração.</w:t>
+      </w:r>
+      <w:r>
+        <w:rPr>
+          <w:sz w:val="24"/>
+          <w:szCs w:val="24"/>
+        </w:rPr>
+        <w:t xml:space="preserve"> Inicialmente, pretende-se encontrar o menor caminho possível até ao </w:t>
+      </w:r>
+      <w:proofErr w:type="spellStart"/>
+      <w:r>
+        <w:rPr>
+          <w:sz w:val="24"/>
+          <w:szCs w:val="24"/>
+        </w:rPr>
+        <w:t>objectivo</w:t>
+      </w:r>
+      <w:proofErr w:type="spellEnd"/>
+      <w:r>
+        <w:rPr>
+          <w:sz w:val="24"/>
+          <w:szCs w:val="24"/>
+        </w:rPr>
+        <w:t xml:space="preserve"> com o mínimo número de buracos. Após a </w:t>
+      </w:r>
+      <w:proofErr w:type="spellStart"/>
+      <w:r>
+        <w:rPr>
+          <w:sz w:val="24"/>
+          <w:szCs w:val="24"/>
+        </w:rPr>
+        <w:t>selecção</w:t>
+      </w:r>
+      <w:proofErr w:type="spellEnd"/>
+      <w:r>
+        <w:rPr>
+          <w:sz w:val="24"/>
+          <w:szCs w:val="24"/>
+        </w:rPr>
+        <w:t xml:space="preserve"> de blocos a colocar em cada buraco pode-se aplicar o algoritmo, não ao jogador, mas ao bloco. Fazendo parte da heurística a condição de que um movimento de um bloco possua um espaço vazio no sentido oposto ao seu movimento, assim garantido que serão preferenciais ao algoritmo movimentos em que seja possível o jogador se colocar detrás do bloco a empurrar para que a </w:t>
+      </w:r>
+      <w:proofErr w:type="spellStart"/>
+      <w:r>
+        <w:rPr>
+          <w:sz w:val="24"/>
+          <w:szCs w:val="24"/>
+        </w:rPr>
+        <w:t>acção</w:t>
+      </w:r>
+      <w:proofErr w:type="spellEnd"/>
+      <w:r>
+        <w:rPr>
+          <w:sz w:val="24"/>
+          <w:szCs w:val="24"/>
+        </w:rPr>
+        <w:t xml:space="preserve"> seja possível.</w:t>
+      </w:r>
+    </w:p>
+    <w:p>
+      <w:pPr>
+        <w:pStyle w:val="ListParagraph"/>
         <w:numPr>
           <w:ilvl w:val="0"/>
           <w:numId w:val="2"/>
         </w:numPr>
-      </w:pPr>
-      <w:r>
+        <w:rPr>
+          <w:b/>
+          <w:sz w:val="24"/>
+          <w:szCs w:val="24"/>
+        </w:rPr>
+      </w:pPr>
+      <w:r>
+        <w:rPr>
+          <w:b/>
+          <w:sz w:val="24"/>
+          <w:szCs w:val="24"/>
+        </w:rPr>
         <w:t xml:space="preserve">Trabalho </w:t>
       </w:r>
       <w:r>
+        <w:rPr>
+          <w:b/>
+          <w:sz w:val="24"/>
+          <w:szCs w:val="24"/>
+        </w:rPr>
         <w:t>efetuado</w:t>
       </w:r>
     </w:p>
     <w:p>
       <w:pPr>
         <w:ind w:firstLine="708"/>
-      </w:pPr>
-      <w:r>
+        <w:rPr>
+          <w:sz w:val="24"/>
+          <w:szCs w:val="24"/>
+        </w:rPr>
+      </w:pPr>
+      <w:r>
+        <w:rPr>
+          <w:sz w:val="24"/>
+          <w:szCs w:val="24"/>
+        </w:rPr>
         <w:t>Até este momento já desenvolvemos a representação básica de puzzles, e embora ainda não exista o jogador, já foi desenvolvido um algoritmo inicial de A* que levaria o jogador à saída, caso não existissem b</w:t>
       </w:r>
       <w:r>
+        <w:rPr>
+          <w:sz w:val="24"/>
+          <w:szCs w:val="24"/>
+        </w:rPr>
         <w:t>uracos que bloqueassem o caminho</w:t>
       </w:r>
       <w:r>
+        <w:rPr>
+          <w:sz w:val="24"/>
+          <w:szCs w:val="24"/>
+        </w:rPr>
         <w:t xml:space="preserve"> até à mesma.</w:t>
       </w:r>
     </w:p>
     <w:p>
       <w:pPr>
-        <w:pStyle w:val="PargrafodaLista"/>
+        <w:pStyle w:val="ListParagraph"/>
         <w:numPr>
           <w:ilvl w:val="0"/>
           <w:numId w:val="2"/>
         </w:numPr>
-      </w:pPr>
-      <w:r>
+        <w:rPr>
+          <w:b/>
+          <w:sz w:val="24"/>
+          <w:szCs w:val="24"/>
+        </w:rPr>
+      </w:pPr>
+      <w:r>
+        <w:rPr>
+          <w:b/>
+          <w:sz w:val="24"/>
+          <w:szCs w:val="24"/>
+        </w:rPr>
         <w:t>Resultados esperados e forma de avaliação</w:t>
       </w:r>
     </w:p>
     <w:p>
       <w:pPr>
         <w:ind w:firstLine="708"/>
-      </w:pPr>
-      <w:r>
-        <w:t>Para testar a eficácia do trabalho desenvolvido iremos introduzir puzzles de complexidade e dificuldade cada vez maiores, e iremos verificar se o programa consegue chegar à saída do nível que lhe é apresentado, presumindo que existe solução para o mesmo. Caso contrário, o programa deverá tornar evidente que não consegue encontrar solução para o problema, o que poderá ser válido num puzzle sem solução. Caso o mesmo ocorra num puzzle que tem de facto solução, seremos obrigados a analisar e consertar quaisquer falhas e lapsos no algoritmo utilizado.</w:t>
-      </w:r>
-    </w:p>
-    <w:p>
-      <w:pPr>
-        <w:rPr>
-          <w:lang w:val="en-US"/>
-        </w:rPr>
-      </w:pPr>
+        <w:rPr>
+          <w:sz w:val="24"/>
+          <w:szCs w:val="24"/>
+        </w:rPr>
+      </w:pPr>
+      <w:r>
+        <w:rPr>
+          <w:sz w:val="24"/>
+          <w:szCs w:val="24"/>
+        </w:rPr>
+        <w:t xml:space="preserve">Para testar a eficácia do trabalho desenvolvido iremos introduzir puzzles de complexidade e dificuldade cada vez maiores, e iremos verificar se o programa consegue chegar à saída do nível que lhe é apresentado, presumindo que existe solução para o mesmo. Caso contrário, o programa deverá tornar evidente que não consegue encontrar solução para o problema, o que poderá ser válido num puzzle sem solução. Caso </w:t>
+      </w:r>
+      <w:proofErr w:type="gramStart"/>
+      <w:r>
+        <w:rPr>
+          <w:sz w:val="24"/>
+          <w:szCs w:val="24"/>
+        </w:rPr>
+        <w:t>o</w:t>
+      </w:r>
+      <w:proofErr w:type="gramEnd"/>
+      <w:r>
+        <w:rPr>
+          <w:sz w:val="24"/>
+          <w:szCs w:val="24"/>
+        </w:rPr>
+        <w:t xml:space="preserve"> mesmo ocorra num puzzle que tem de facto solução, seremos obrigados a analisar e consertar quaisquer falhas e lapsos no algoritmo utilizado.</w:t>
+      </w:r>
+    </w:p>
+    <w:p>
+      <w:pPr>
+        <w:rPr>
+          <w:sz w:val="24"/>
+          <w:szCs w:val="24"/>
+        </w:rPr>
+      </w:pPr>
+      <w:r>
+        <w:rPr>
+          <w:sz w:val="24"/>
+          <w:szCs w:val="24"/>
+        </w:rPr>
+        <w:br w:type="page"/>
+      </w:r>
+    </w:p>
+    <w:p>
+      <w:pPr>
+        <w:rPr>
+          <w:b/>
+          <w:color w:val="C00000"/>
+          <w:sz w:val="28"/>
+          <w:szCs w:val="28"/>
+        </w:rPr>
+      </w:pPr>
+      <w:r>
+        <w:rPr>
+          <w:b/>
+          <w:color w:val="C00000"/>
+          <w:sz w:val="28"/>
+          <w:szCs w:val="28"/>
+        </w:rPr>
+        <w:lastRenderedPageBreak/>
+        <w:t>Conclusões:</w:t>
+      </w:r>
+    </w:p>
+    <w:p>
+      <w:pPr>
+        <w:rPr>
+          <w:sz w:val="24"/>
+          <w:szCs w:val="24"/>
+        </w:rPr>
+      </w:pPr>
+      <w:r>
+        <w:rPr>
+          <w:sz w:val="24"/>
+          <w:szCs w:val="24"/>
+        </w:rPr>
+        <w:tab/>
+      </w:r>
+      <w:r>
+        <w:rPr>
+          <w:sz w:val="24"/>
+          <w:szCs w:val="24"/>
+        </w:rPr>
+        <w:t>Presentemente, estamos dependentes dos res</w:t>
+      </w:r>
+      <w:r>
+        <w:rPr>
+          <w:sz w:val="24"/>
+          <w:szCs w:val="24"/>
+        </w:rPr>
+        <w:t xml:space="preserve">ultados de implementação do algoritmo que prevemos que seja o </w:t>
+      </w:r>
       <w:proofErr w:type="spellStart"/>
       <w:r>
         <w:rPr>
-          <w:lang w:val="en-US"/>
-        </w:rPr>
-        <w:t>Conc</w:t>
+          <w:sz w:val="24"/>
+          <w:szCs w:val="24"/>
+        </w:rPr>
+        <w:t>correcto</w:t>
+      </w:r>
+      <w:proofErr w:type="spellEnd"/>
+      <w:r>
+        <w:rPr>
+          <w:sz w:val="24"/>
+          <w:szCs w:val="24"/>
+        </w:rPr>
+        <w:t xml:space="preserve"> para a resolução do problema.</w:t>
       </w:r>
       <w:bookmarkStart w:id="0" w:name="_GoBack"/>
       <w:bookmarkEnd w:id="0"/>
-      <w:r>
-        <w:rPr>
+    </w:p>
+    <w:p>
+      <w:pPr>
+        <w:rPr>
+          <w:sz w:val="28"/>
+          <w:szCs w:val="28"/>
+        </w:rPr>
+      </w:pPr>
+      <w:r>
+        <w:rPr>
+          <w:sz w:val="28"/>
+          <w:szCs w:val="28"/>
+        </w:rPr>
+        <w:br w:type="page"/>
+      </w:r>
+    </w:p>
+    <w:p>
+      <w:pPr>
+        <w:rPr>
+          <w:color w:val="C00000"/>
+          <w:sz w:val="28"/>
+          <w:szCs w:val="28"/>
           <w:lang w:val="en-US"/>
         </w:rPr>
-        <w:t>lusões</w:t>
+      </w:pPr>
+      <w:proofErr w:type="spellStart"/>
+      <w:r>
+        <w:rPr>
+          <w:color w:val="C00000"/>
+          <w:sz w:val="28"/>
+          <w:szCs w:val="28"/>
+          <w:lang w:val="en-US"/>
+        </w:rPr>
+        <w:lastRenderedPageBreak/>
+        <w:t>Recursos</w:t>
       </w:r>
       <w:proofErr w:type="spellEnd"/>
       <w:r>
         <w:rPr>
+          <w:color w:val="C00000"/>
+          <w:sz w:val="28"/>
+          <w:szCs w:val="28"/>
           <w:lang w:val="en-US"/>
         </w:rPr>
         <w:t>:</w:t>
@@ -286,34 +976,45 @@
     <w:p>
       <w:pPr>
         <w:rPr>
+          <w:sz w:val="24"/>
+          <w:szCs w:val="24"/>
+        </w:rPr>
+      </w:pPr>
+      <w:r>
+        <w:rPr>
+          <w:sz w:val="24"/>
+          <w:szCs w:val="24"/>
           <w:lang w:val="en-US"/>
         </w:rPr>
-      </w:pPr>
-      <w:r>
-        <w:rPr>
-          <w:lang w:val="en-US"/>
-        </w:rPr>
         <w:tab/>
-        <w:t>Fuck this shit.</w:t>
-      </w:r>
-    </w:p>
-    <w:p>
-      <w:pPr>
-        <w:rPr>
-          <w:lang w:val="en-US"/>
-        </w:rPr>
-      </w:pPr>
+      </w:r>
+      <w:r>
+        <w:rPr>
+          <w:sz w:val="24"/>
+          <w:szCs w:val="24"/>
+        </w:rPr>
+        <w:t>Os seguintes elementos foram e ser</w:t>
+      </w:r>
+      <w:r>
+        <w:rPr>
+          <w:sz w:val="24"/>
+          <w:szCs w:val="24"/>
+        </w:rPr>
+        <w:t xml:space="preserve">ão utilizados como recursos para o desenvolvimento deste </w:t>
+      </w:r>
       <w:proofErr w:type="spellStart"/>
       <w:r>
         <w:rPr>
-          <w:lang w:val="en-US"/>
-        </w:rPr>
-        <w:t>Recursos</w:t>
+          <w:sz w:val="24"/>
+          <w:szCs w:val="24"/>
+        </w:rPr>
+        <w:t>projecto</w:t>
       </w:r>
       <w:proofErr w:type="spellEnd"/>
       <w:r>
         <w:rPr>
-          <w:lang w:val="en-US"/>
+          <w:sz w:val="24"/>
+          <w:szCs w:val="24"/>
         </w:rPr>
         <w:t>:</w:t>
       </w:r>
@@ -321,15 +1022,65 @@
     <w:p>
       <w:pPr>
         <w:rPr>
-          <w:lang w:val="en-US"/>
-        </w:rPr>
-      </w:pPr>
-      <w:r>
-        <w:rPr>
-          <w:lang w:val="en-US"/>
+          <w:sz w:val="24"/>
+          <w:szCs w:val="24"/>
+        </w:rPr>
+      </w:pPr>
+      <w:r>
+        <w:rPr>
+          <w:sz w:val="24"/>
+          <w:szCs w:val="24"/>
         </w:rPr>
         <w:tab/>
-        <w:t>I need to eat.</w:t>
+        <w:t xml:space="preserve">- Visual </w:t>
+      </w:r>
+      <w:proofErr w:type="spellStart"/>
+      <w:r>
+        <w:rPr>
+          <w:sz w:val="24"/>
+          <w:szCs w:val="24"/>
+        </w:rPr>
+        <w:t>Studio</w:t>
+      </w:r>
+      <w:proofErr w:type="spellEnd"/>
+      <w:r>
+        <w:rPr>
+          <w:sz w:val="24"/>
+          <w:szCs w:val="24"/>
+        </w:rPr>
+        <w:t>: para desenvolvimento do código, em C++ da aplicação final e implementação do algoritmo principal, destinado à resolução do problema em questão.</w:t>
+      </w:r>
+    </w:p>
+    <w:p>
+      <w:pPr>
+        <w:rPr>
+          <w:sz w:val="24"/>
+          <w:szCs w:val="24"/>
+        </w:rPr>
+      </w:pPr>
+      <w:r>
+        <w:rPr>
+          <w:sz w:val="24"/>
+          <w:szCs w:val="24"/>
+        </w:rPr>
+        <w:tab/>
+        <w:t>- SFML: biblioteca/</w:t>
+      </w:r>
+      <w:proofErr w:type="spellStart"/>
+      <w:r>
+        <w:rPr>
+          <w:sz w:val="24"/>
+          <w:szCs w:val="24"/>
+        </w:rPr>
+        <w:t>framework</w:t>
+      </w:r>
+      <w:proofErr w:type="spellEnd"/>
+      <w:r>
+        <w:rPr>
+          <w:sz w:val="24"/>
+          <w:szCs w:val="24"/>
+        </w:rPr>
+        <w:t xml:space="preserve"> utilizada para criação de ambiente GUI e elementos gráficos necessários para representação do problema e do processo da sua resolução.</w:t>
       </w:r>
     </w:p>
     <w:sectPr>
@@ -443,7 +1194,7 @@
       <w:lvlText w:val="%1)"/>
       <w:lvlJc w:val="left"/>
       <w:pPr>
-        <w:ind w:left="1068" w:hanging="360"/>
+        <w:ind w:left="1069" w:hanging="360"/>
       </w:pPr>
       <w:rPr>
         <w:rFonts w:hint="default"/>
@@ -455,7 +1206,7 @@
       <w:lvlText w:val="%2."/>
       <w:lvlJc w:val="left"/>
       <w:pPr>
-        <w:ind w:left="1788" w:hanging="360"/>
+        <w:ind w:left="1789" w:hanging="360"/>
       </w:pPr>
     </w:lvl>
     <w:lvl w:ilvl="2" w:tplc="0816001B" w:tentative="1">
@@ -464,7 +1215,7 @@
       <w:lvlText w:val="%3."/>
       <w:lvlJc w:val="right"/>
       <w:pPr>
-        <w:ind w:left="2508" w:hanging="180"/>
+        <w:ind w:left="2509" w:hanging="180"/>
       </w:pPr>
     </w:lvl>
     <w:lvl w:ilvl="3" w:tplc="0816000F" w:tentative="1">
@@ -473,7 +1224,7 @@
       <w:lvlText w:val="%4."/>
       <w:lvlJc w:val="left"/>
       <w:pPr>
-        <w:ind w:left="3228" w:hanging="360"/>
+        <w:ind w:left="3229" w:hanging="360"/>
       </w:pPr>
     </w:lvl>
     <w:lvl w:ilvl="4" w:tplc="08160019" w:tentative="1">
@@ -482,7 +1233,7 @@
       <w:lvlText w:val="%5."/>
       <w:lvlJc w:val="left"/>
       <w:pPr>
-        <w:ind w:left="3948" w:hanging="360"/>
+        <w:ind w:left="3949" w:hanging="360"/>
       </w:pPr>
     </w:lvl>
     <w:lvl w:ilvl="5" w:tplc="0816001B" w:tentative="1">
@@ -491,7 +1242,7 @@
       <w:lvlText w:val="%6."/>
       <w:lvlJc w:val="right"/>
       <w:pPr>
-        <w:ind w:left="4668" w:hanging="180"/>
+        <w:ind w:left="4669" w:hanging="180"/>
       </w:pPr>
     </w:lvl>
     <w:lvl w:ilvl="6" w:tplc="0816000F" w:tentative="1">
@@ -500,7 +1251,7 @@
       <w:lvlText w:val="%7."/>
       <w:lvlJc w:val="left"/>
       <w:pPr>
-        <w:ind w:left="5388" w:hanging="360"/>
+        <w:ind w:left="5389" w:hanging="360"/>
       </w:pPr>
     </w:lvl>
     <w:lvl w:ilvl="7" w:tplc="08160019" w:tentative="1">
@@ -509,7 +1260,7 @@
       <w:lvlText w:val="%8."/>
       <w:lvlJc w:val="left"/>
       <w:pPr>
-        <w:ind w:left="6108" w:hanging="360"/>
+        <w:ind w:left="6109" w:hanging="360"/>
       </w:pPr>
     </w:lvl>
     <w:lvl w:ilvl="8" w:tplc="0816001B" w:tentative="1">
@@ -518,7 +1269,7 @@
       <w:lvlText w:val="%9."/>
       <w:lvlJc w:val="right"/>
       <w:pPr>
-        <w:ind w:left="6828" w:hanging="180"/>
+        <w:ind w:left="6829" w:hanging="180"/>
       </w:pPr>
     </w:lvl>
   </w:abstractNum>
@@ -925,13 +1676,13 @@
     <w:name w:val="Normal"/>
     <w:qFormat/>
   </w:style>
-  <w:style w:type="character" w:default="1" w:styleId="Tipodeletrapredefinidodopargrafo">
+  <w:style w:type="character" w:default="1" w:styleId="DefaultParagraphFont">
     <w:name w:val="Default Paragraph Font"/>
     <w:uiPriority w:val="1"/>
     <w:semiHidden/>
     <w:unhideWhenUsed/>
   </w:style>
-  <w:style w:type="table" w:default="1" w:styleId="Tabelanormal">
+  <w:style w:type="table" w:default="1" w:styleId="TableNormal">
     <w:name w:val="Normal Table"/>
     <w:uiPriority w:val="99"/>
     <w:semiHidden/>
@@ -946,31 +1697,31 @@
       </w:tblCellMar>
     </w:tblPr>
   </w:style>
-  <w:style w:type="numbering" w:default="1" w:styleId="Semlista">
+  <w:style w:type="numbering" w:default="1" w:styleId="NoList">
     <w:name w:val="No List"/>
     <w:uiPriority w:val="99"/>
     <w:semiHidden/>
     <w:unhideWhenUsed/>
   </w:style>
-  <w:style w:type="paragraph" w:styleId="Data">
+  <w:style w:type="paragraph" w:styleId="Date">
     <w:name w:val="Date"/>
     <w:basedOn w:val="Normal"/>
     <w:next w:val="Normal"/>
-    <w:link w:val="DataCarter"/>
+    <w:link w:val="DateChar"/>
     <w:uiPriority w:val="99"/>
     <w:semiHidden/>
     <w:unhideWhenUsed/>
     <w:rsid w:val="003C50C3"/>
   </w:style>
-  <w:style w:type="character" w:customStyle="1" w:styleId="DataCarter">
-    <w:name w:val="Data Caráter"/>
-    <w:basedOn w:val="Tipodeletrapredefinidodopargrafo"/>
-    <w:link w:val="Data"/>
+  <w:style w:type="character" w:customStyle="1" w:styleId="DateChar">
+    <w:name w:val="Date Char"/>
+    <w:basedOn w:val="DefaultParagraphFont"/>
+    <w:link w:val="Date"/>
     <w:uiPriority w:val="99"/>
     <w:semiHidden/>
     <w:rsid w:val="003C50C3"/>
   </w:style>
-  <w:style w:type="paragraph" w:styleId="PargrafodaLista">
+  <w:style w:type="paragraph" w:styleId="ListParagraph">
     <w:name w:val="List Paragraph"/>
     <w:basedOn w:val="Normal"/>
     <w:uiPriority w:val="34"/>
@@ -989,10 +1740,10 @@
   <a:themeElements>
     <a:clrScheme name="Office">
       <a:dk1>
-        <a:sysClr val="windowText" lastClr="000000"/>
+        <a:sysClr val="windowText" lastClr="00FF00"/>
       </a:dk1>
       <a:lt1>
-        <a:sysClr val="window" lastClr="FFFFFF"/>
+        <a:sysClr val="window" lastClr="000000"/>
       </a:lt1>
       <a:dk2>
         <a:srgbClr val="44546A"/>
@@ -1243,4 +1994,16 @@
     </a:ext>
   </a:extLst>
 </a:theme>
+</file>
+
+<file path=customXml/item1.xml><?xml version="1.0" encoding="utf-8"?>
+<b:Sources xmlns:b="http://schemas.openxmlformats.org/officeDocument/2006/bibliography" xmlns="http://schemas.openxmlformats.org/officeDocument/2006/bibliography" SelectedStyle="\APASixthEditionOfficeOnline.xsl" StyleName="APA" Version="6"/>
+</file>
+
+<file path=customXml/itemProps1.xml><?xml version="1.0" encoding="utf-8"?>
+<ds:datastoreItem xmlns:ds="http://schemas.openxmlformats.org/officeDocument/2006/customXml" ds:itemID="{EB570DC0-9353-4369-ADAD-119C958FEA23}">
+  <ds:schemaRefs>
+    <ds:schemaRef ds:uri="http://schemas.openxmlformats.org/officeDocument/2006/bibliography"/>
+  </ds:schemaRefs>
+</ds:datastoreItem>
 </file>
</xml_diff>

<commit_message>
Finished conclusions, sort of.
</commit_message>
<xml_diff>
--- a/firstreport.docx
+++ b/firstreport.docx
@@ -682,15 +682,13 @@
         </w:rPr>
         <w:t xml:space="preserve"> Inicialmente, pretende-se encontrar o menor caminho possível até ao </w:t>
       </w:r>
-      <w:proofErr w:type="spellStart"/>
-      <w:r>
-        <w:rPr>
-          <w:sz w:val="24"/>
-          <w:szCs w:val="24"/>
-        </w:rPr>
-        <w:t>objectivo</w:t>
-      </w:r>
-      <w:proofErr w:type="spellEnd"/>
+      <w:r>
+        <w:rPr>
+          <w:sz w:val="24"/>
+          <w:szCs w:val="24"/>
+        </w:rPr>
+        <w:t>objetivo</w:t>
+      </w:r>
       <w:r>
         <w:rPr>
           <w:sz w:val="24"/>
@@ -698,15 +696,13 @@
         </w:rPr>
         <w:t xml:space="preserve"> com o mínimo número de buracos. Após a </w:t>
       </w:r>
-      <w:proofErr w:type="spellStart"/>
-      <w:r>
-        <w:rPr>
-          <w:sz w:val="24"/>
-          <w:szCs w:val="24"/>
-        </w:rPr>
-        <w:t>selecção</w:t>
-      </w:r>
-      <w:proofErr w:type="spellEnd"/>
+      <w:r>
+        <w:rPr>
+          <w:sz w:val="24"/>
+          <w:szCs w:val="24"/>
+        </w:rPr>
+        <w:t>seleção</w:t>
+      </w:r>
       <w:r>
         <w:rPr>
           <w:sz w:val="24"/>
@@ -714,15 +710,20 @@
         </w:rPr>
         <w:t xml:space="preserve"> de blocos a colocar em cada buraco pode-se aplicar o algoritmo, não ao jogador, mas ao bloco. Fazendo parte da heurística a condição de que um movimento de um bloco possua um espaço vazio no sentido oposto ao seu movimento, assim garantido que serão preferenciais ao algoritmo movimentos em que seja possível o jogador se colocar detrás do bloco a empurrar para que a </w:t>
       </w:r>
-      <w:proofErr w:type="spellStart"/>
-      <w:r>
-        <w:rPr>
-          <w:sz w:val="24"/>
-          <w:szCs w:val="24"/>
-        </w:rPr>
-        <w:t>acção</w:t>
-      </w:r>
-      <w:proofErr w:type="spellEnd"/>
+      <w:r>
+        <w:rPr>
+          <w:sz w:val="24"/>
+          <w:szCs w:val="24"/>
+        </w:rPr>
+        <w:t>aç</w:t>
+      </w:r>
+      <w:r>
+        <w:rPr>
+          <w:sz w:val="24"/>
+          <w:szCs w:val="24"/>
+        </w:rPr>
+        <w:t>ão</w:t>
+      </w:r>
       <w:r>
         <w:rPr>
           <w:sz w:val="24"/>
@@ -908,21 +909,42 @@
         </w:rPr>
         <w:t xml:space="preserve">ultados de implementação do algoritmo que prevemos que seja o </w:t>
       </w:r>
-      <w:proofErr w:type="spellStart"/>
-      <w:r>
-        <w:rPr>
-          <w:sz w:val="24"/>
-          <w:szCs w:val="24"/>
-        </w:rPr>
-        <w:t>correcto</w:t>
-      </w:r>
-      <w:proofErr w:type="spellEnd"/>
+      <w:r>
+        <w:rPr>
+          <w:sz w:val="24"/>
+          <w:szCs w:val="24"/>
+        </w:rPr>
+        <w:t>correto</w:t>
+      </w:r>
       <w:r>
         <w:rPr>
           <w:sz w:val="24"/>
           <w:szCs w:val="24"/>
         </w:rPr>
         <w:t xml:space="preserve"> para a resolução do problema.</w:t>
+      </w:r>
+      <w:r>
+        <w:rPr>
+          <w:sz w:val="24"/>
+          <w:szCs w:val="24"/>
+        </w:rPr>
+        <w:t xml:space="preserve"> Iremos manter o processo de testar casos mais simples, mantendo a ideologia que poderemos iterar até possuirmos um algoritmo estável que se apresente como solução definitiva ao problema. Evidentemente, irão surgir vários problemas e lapsos ao longo do desenvolvimento do trabalho, assim como na implementação gráfica da representação do problema e da sua resolução. No entanto, visamos resolver quaisquer obstáculos que se apresentem.</w:t>
+      </w:r>
+    </w:p>
+    <w:p>
+      <w:pPr>
+        <w:rPr>
+          <w:sz w:val="24"/>
+          <w:szCs w:val="24"/>
+        </w:rPr>
+      </w:pPr>
+      <w:r>
+        <w:rPr>
+          <w:sz w:val="24"/>
+          <w:szCs w:val="24"/>
+        </w:rPr>
+        <w:tab/>
+        <w:t>Cremos que nos encontramos adiantados em termos de trabalho, tendo já tratado das estruturas básicas que concernem o funcionamento do jogo, e tendo desenvolvido uma versão inicial do algoritmo, procederemos a todas as iterações necessárias para alcançar a solução final.</w:t>
       </w:r>
       <w:bookmarkStart w:id="0" w:name="_GoBack"/>
       <w:bookmarkEnd w:id="0"/>
@@ -2001,7 +2023,7 @@
 </file>
 
 <file path=customXml/itemProps1.xml><?xml version="1.0" encoding="utf-8"?>
-<ds:datastoreItem xmlns:ds="http://schemas.openxmlformats.org/officeDocument/2006/customXml" ds:itemID="{EB570DC0-9353-4369-ADAD-119C958FEA23}">
+<ds:datastoreItem xmlns:ds="http://schemas.openxmlformats.org/officeDocument/2006/customXml" ds:itemID="{C2E08CFE-0A1E-48A7-A872-67828A28344C}">
   <ds:schemaRefs>
     <ds:schemaRef ds:uri="http://schemas.openxmlformats.org/officeDocument/2006/bibliography"/>
   </ds:schemaRefs>

</xml_diff>